<commit_message>
Empezando integrador segunda entrega
</commit_message>
<xml_diff>
--- a/Documentacion/ADA/Especificación de Requerimientos/ESRE.docx
+++ b/Documentacion/ADA/Especificación de Requerimientos/ESRE.docx
@@ -37098,7 +37098,17 @@
           <w:szCs w:val="24"/>
           <w:lang w:eastAsia="es-ES"/>
         </w:rPr>
-        <w:t>Almacenamiento: 1TB a 7200RPM</w:t>
+        <w:t>Almacenamiento: 500G</w:t>
+      </w:r>
+      <w:r>
+        <w:rPr>
+          <w:rFonts w:ascii="Arial" w:eastAsia="Times New Roman" w:hAnsi="Arial" w:cs="Arial"/>
+          <w:color w:val="000000"/>
+          <w:sz w:val="24"/>
+          <w:szCs w:val="24"/>
+          <w:lang w:eastAsia="es-ES"/>
+        </w:rPr>
+        <w:t>B a 7200RPM</w:t>
       </w:r>
     </w:p>
     <w:p>
@@ -37304,35 +37314,49 @@
           <w:szCs w:val="24"/>
           <w:lang w:eastAsia="es-ES"/>
         </w:rPr>
-        <w:t>Almacenamiento: PCIe NVMe M.2 de 512 GB</w:t>
-      </w:r>
-    </w:p>
-    <w:p>
-      <w:pPr>
-        <w:pStyle w:val="Prrafodelista"/>
-        <w:numPr>
-          <w:ilvl w:val="0"/>
-          <w:numId w:val="33"/>
-        </w:numPr>
-        <w:spacing w:after="0" w:line="240" w:lineRule="auto"/>
-        <w:textAlignment w:val="baseline"/>
-        <w:rPr>
-          <w:rFonts w:ascii="Arial" w:eastAsia="Times New Roman" w:hAnsi="Arial" w:cs="Arial"/>
-          <w:color w:val="000000"/>
-          <w:sz w:val="24"/>
-          <w:szCs w:val="24"/>
-          <w:lang w:eastAsia="es-ES"/>
-        </w:rPr>
-      </w:pPr>
-      <w:r>
-        <w:rPr>
-          <w:rFonts w:ascii="Arial" w:eastAsia="Times New Roman" w:hAnsi="Arial" w:cs="Arial"/>
-          <w:color w:val="000000"/>
-          <w:sz w:val="24"/>
-          <w:szCs w:val="24"/>
-          <w:lang w:eastAsia="es-ES"/>
-        </w:rPr>
-        <w:t>Vídeo: NVIDIA GeForce GT 730 2 GB</w:t>
+        <w:t xml:space="preserve">Almacenamiento: PCIe </w:t>
+      </w:r>
+      <w:proofErr w:type="spellStart"/>
+      <w:r>
+        <w:rPr>
+          <w:rFonts w:ascii="Arial" w:eastAsia="Times New Roman" w:hAnsi="Arial" w:cs="Arial"/>
+          <w:color w:val="000000"/>
+          <w:sz w:val="24"/>
+          <w:szCs w:val="24"/>
+          <w:lang w:eastAsia="es-ES"/>
+        </w:rPr>
+        <w:t>NVMe</w:t>
+      </w:r>
+      <w:proofErr w:type="spellEnd"/>
+      <w:r>
+        <w:rPr>
+          <w:rFonts w:ascii="Arial" w:eastAsia="Times New Roman" w:hAnsi="Arial" w:cs="Arial"/>
+          <w:color w:val="000000"/>
+          <w:sz w:val="24"/>
+          <w:szCs w:val="24"/>
+          <w:lang w:eastAsia="es-ES"/>
+        </w:rPr>
+        <w:t xml:space="preserve"> M.2 de </w:t>
+      </w:r>
+      <w:r>
+        <w:rPr>
+          <w:rFonts w:ascii="Arial" w:eastAsia="Times New Roman" w:hAnsi="Arial" w:cs="Arial"/>
+          <w:color w:val="000000"/>
+          <w:sz w:val="24"/>
+          <w:szCs w:val="24"/>
+          <w:lang w:eastAsia="es-ES"/>
+        </w:rPr>
+        <w:t>256</w:t>
+      </w:r>
+      <w:r>
+        <w:rPr>
+          <w:rFonts w:ascii="Arial" w:eastAsia="Times New Roman" w:hAnsi="Arial" w:cs="Arial"/>
+          <w:color w:val="000000"/>
+          <w:sz w:val="24"/>
+          <w:szCs w:val="24"/>
+          <w:lang w:eastAsia="es-ES"/>
+        </w:rPr>
+        <w:t xml:space="preserve"> GB</w:t>
       </w:r>
     </w:p>
     <w:p>
@@ -37429,6 +37453,19 @@
     </w:p>
     <w:p>
       <w:pPr>
+        <w:spacing w:after="0" w:line="240" w:lineRule="auto"/>
+        <w:ind w:left="1440" w:firstLine="720"/>
+        <w:jc w:val="both"/>
+        <w:rPr>
+          <w:rFonts w:ascii="Arial" w:eastAsia="Times New Roman" w:hAnsi="Arial" w:cs="Arial"/>
+          <w:sz w:val="24"/>
+          <w:szCs w:val="24"/>
+          <w:lang w:eastAsia="es-ES"/>
+        </w:rPr>
+      </w:pPr>
+    </w:p>
+    <w:p>
+      <w:pPr>
         <w:pStyle w:val="Prrafodelista"/>
         <w:numPr>
           <w:ilvl w:val="3"/>
@@ -37734,7 +37771,17 @@
           <w:szCs w:val="24"/>
           <w:lang w:eastAsia="es-ES"/>
         </w:rPr>
-        <w:t>Almacenamiento: 1TB a 7200 RPM</w:t>
+        <w:t>Almacenamiento: 2</w:t>
+      </w:r>
+      <w:r>
+        <w:rPr>
+          <w:rFonts w:ascii="Arial" w:eastAsia="Times New Roman" w:hAnsi="Arial" w:cs="Arial"/>
+          <w:color w:val="000000"/>
+          <w:sz w:val="24"/>
+          <w:szCs w:val="24"/>
+          <w:lang w:eastAsia="es-ES"/>
+        </w:rPr>
+        <w:t>TB a 7200 RPM</w:t>
       </w:r>
     </w:p>
     <w:p>
@@ -37926,7 +37973,17 @@
           <w:szCs w:val="24"/>
           <w:lang w:eastAsia="es-ES"/>
         </w:rPr>
-        <w:t>Almacenamiento: 2TB a 7200 RPM</w:t>
+        <w:t>Almacenamiento: 4</w:t>
+      </w:r>
+      <w:r>
+        <w:rPr>
+          <w:rFonts w:ascii="Arial" w:eastAsia="Times New Roman" w:hAnsi="Arial" w:cs="Arial"/>
+          <w:color w:val="000000"/>
+          <w:sz w:val="24"/>
+          <w:szCs w:val="24"/>
+          <w:lang w:eastAsia="es-ES"/>
+        </w:rPr>
+        <w:t>TB a 7200 RPM</w:t>
       </w:r>
     </w:p>
     <w:p>
@@ -38110,8 +38167,30 @@
           <w:szCs w:val="24"/>
           <w:lang w:eastAsia="es-ES"/>
         </w:rPr>
-        <w:t>Almacenamiento: 2TB a 7200 RPM en RAID (2x1TB)</w:t>
-      </w:r>
+        <w:t>Almacenamiento: 5</w:t>
+      </w:r>
+      <w:r>
+        <w:rPr>
+          <w:rFonts w:ascii="Arial" w:eastAsia="Times New Roman" w:hAnsi="Arial" w:cs="Arial"/>
+          <w:color w:val="000000"/>
+          <w:sz w:val="24"/>
+          <w:szCs w:val="24"/>
+          <w:lang w:eastAsia="es-ES"/>
+        </w:rPr>
+        <w:t xml:space="preserve">TB a 7200 RPM en </w:t>
+      </w:r>
+      <w:r>
+        <w:rPr>
+          <w:rFonts w:ascii="Arial" w:eastAsia="Times New Roman" w:hAnsi="Arial" w:cs="Arial"/>
+          <w:color w:val="000000"/>
+          <w:sz w:val="24"/>
+          <w:szCs w:val="24"/>
+          <w:lang w:eastAsia="es-ES"/>
+        </w:rPr>
+        <w:t>RAID</w:t>
+      </w:r>
+      <w:bookmarkStart w:id="2" w:name="_GoBack"/>
+      <w:bookmarkEnd w:id="2"/>
     </w:p>
     <w:p>
       <w:pPr>
@@ -41972,8 +42051,6 @@
         <w:lastRenderedPageBreak/>
         <w:t>Anexo</w:t>
       </w:r>
-      <w:bookmarkStart w:id="2" w:name="_GoBack"/>
-      <w:bookmarkEnd w:id="2"/>
     </w:p>
     <w:p>
       <w:pPr>

</xml_diff>